<commit_message>
Referenciamento do Script no Guia de Implantação e Adicão do SGB - Script
</commit_message>
<xml_diff>
--- a/SGB/5.Implantação/SGB - Guia de Implantação.docx
+++ b/SGB/5.Implantação/SGB - Guia de Implantação.docx
@@ -14,12 +14,12 @@
           <wp:inline distB="0" distT="0" distL="0" distR="0">
             <wp:extent cx="2857500" cy="2857500"/>
             <wp:effectExtent b="0" l="0" r="0" t="0"/>
-            <wp:docPr descr="Resultado de imagem para análise e desenvolvimento de sistemas" id="4" name="image2.png"/>
+            <wp:docPr descr="Resultado de imagem para análise e desenvolvimento de sistemas" id="4" name="image1.png"/>
             <a:graphic>
               <a:graphicData uri="http://schemas.openxmlformats.org/drawingml/2006/picture">
                 <pic:pic>
                   <pic:nvPicPr>
-                    <pic:cNvPr descr="Resultado de imagem para análise e desenvolvimento de sistemas" id="0" name="image2.png"/>
+                    <pic:cNvPr descr="Resultado de imagem para análise e desenvolvimento de sistemas" id="0" name="image1.png"/>
                     <pic:cNvPicPr preferRelativeResize="0"/>
                   </pic:nvPicPr>
                   <pic:blipFill>
@@ -1359,7 +1359,7 @@
     </w:p>
     <w:sdt>
       <w:sdtPr>
-        <w:id w:val="-1616351753"/>
+        <w:id w:val="-384502735"/>
         <w:docPartObj>
           <w:docPartGallery w:val="Table of Contents"/>
           <w:docPartUnique w:val="1"/>
@@ -14456,6 +14456,66 @@
           <w:rtl w:val="0"/>
         </w:rPr>
         <w:t xml:space="preserve">.</w:t>
+      </w:r>
+    </w:p>
+    <w:p>
+      <w:pPr>
+        <w:spacing w:line="360" w:lineRule="auto"/>
+        <w:ind w:left="0" w:firstLine="0"/>
+        <w:rPr/>
+      </w:pPr>
+      <w:r>
+        <w:rPr>
+          <w:rtl w:val="0"/>
+        </w:rPr>
+      </w:r>
+    </w:p>
+    <w:p>
+      <w:pPr>
+        <w:numPr>
+          <w:ilvl w:val="1"/>
+          <w:numId w:val="6"/>
+        </w:numPr>
+        <w:spacing w:line="360" w:lineRule="auto"/>
+        <w:ind w:left="1440" w:hanging="360"/>
+        <w:rPr>
+          <w:u w:val="none"/>
+        </w:rPr>
+      </w:pPr>
+      <w:r>
+        <w:rPr>
+          <w:b w:val="1"/>
+          <w:bCs w:val="1"/>
+          <w:sz w:val="24"/>
+          <w:szCs w:val="24"/>
+          <w:rtl w:val="0"/>
+        </w:rPr>
+        <w:t xml:space="preserve">Referenciamento do Script</w:t>
+      </w:r>
+      <w:r>
+        <w:rPr>
+          <w:rtl w:val="0"/>
+        </w:rPr>
+        <w:t xml:space="preserve">:</w:t>
+      </w:r>
+    </w:p>
+    <w:p>
+      <w:pPr>
+        <w:numPr>
+          <w:ilvl w:val="2"/>
+          <w:numId w:val="6"/>
+        </w:numPr>
+        <w:spacing w:line="360" w:lineRule="auto"/>
+        <w:ind w:left="2160" w:hanging="360"/>
+        <w:rPr>
+          <w:u w:val="none"/>
+        </w:rPr>
+      </w:pPr>
+      <w:r>
+        <w:rPr>
+          <w:rtl w:val="0"/>
+        </w:rPr>
+        <w:t xml:space="preserve">5.Implantação/SGB-Script.docx</w:t>
       </w:r>
       <w:r>
         <w:rPr>
@@ -16131,12 +16191,12 @@
               <wp:inline distB="0" distT="0" distL="114300" distR="114300">
                 <wp:extent cx="781050" cy="438150"/>
                 <wp:effectExtent b="0" l="0" r="0" t="0"/>
-                <wp:docPr id="5" name="image1.png"/>
+                <wp:docPr id="5" name="image2.png"/>
                 <a:graphic>
                   <a:graphicData uri="http://schemas.openxmlformats.org/drawingml/2006/picture">
                     <pic:pic>
                       <pic:nvPicPr>
-                        <pic:cNvPr id="0" name="image1.png"/>
+                        <pic:cNvPr id="0" name="image2.png"/>
                         <pic:cNvPicPr preferRelativeResize="0"/>
                       </pic:nvPicPr>
                       <pic:blipFill>

</xml_diff>